<commit_message>
Complete Linear Regression Model
Linear Regression Model now predicts the Test Data and it export the results into CSV.
</commit_message>
<xml_diff>
--- a/Documents/Capstone Reporting - 12-08-2021.docx
+++ b/Documents/Capstone Reporting - 12-08-2021.docx
@@ -706,7 +706,10 @@
         </w:numPr>
       </w:pPr>
       <w:r>
-        <w:t>Start working in the PPT Presentation.</w:t>
+        <w:t>Continue</w:t>
+      </w:r>
+      <w:r>
+        <w:t xml:space="preserve"> working in the PPT Presentation.</w:t>
       </w:r>
     </w:p>
     <w:p>

</xml_diff>